<commit_message>
Further development of Welcome, Goodbye and MainMenu methods and setup of SetWorkingDirectoryPath me thod. Adding new planed methods
</commit_message>
<xml_diff>
--- a/out/production/Virtual_Key_for_Your_Repositories-Assessment-Project_1/com/lockersPvtLtd/documents/Project Report.docx
+++ b/out/production/Virtual_Key_for_Your_Repositories-Assessment-Project_1/com/lockersPvtLtd/documents/Project Report.docx
@@ -183,10 +183,7 @@
         </w:numPr>
       </w:pPr>
       <w:r>
-        <w:t>Re</w:t>
-      </w:r>
-      <w:r>
-        <w:t>trieving the file names in an ascending order</w:t>
+        <w:t>Retrieving the file names in an ascending order</w:t>
       </w:r>
       <w:r>
         <w:t>;</w:t>
@@ -201,10 +198,7 @@
         </w:numPr>
       </w:pPr>
       <w:r>
-        <w:t>B</w:t>
-      </w:r>
-      <w:r>
-        <w:t>usiness-level operations:</w:t>
+        <w:t>Business-level operations:</w:t>
       </w:r>
     </w:p>
     <w:p>
@@ -900,8 +894,19 @@
     </w:p>
     <w:p/>
     <w:p>
+      <w:pPr>
+        <w:pStyle w:val="Heading2"/>
+      </w:pPr>
+      <w:r>
+        <w:t>Algorithm</w:t>
+      </w:r>
+    </w:p>
+    <w:p>
       <w:bookmarkStart w:id="0" w:name="_GoBack"/>
       <w:bookmarkEnd w:id="0"/>
+      <w:r>
+        <w:t xml:space="preserve"> </w:t>
+      </w:r>
     </w:p>
     <w:sectPr>
       <w:pgSz w:w="11906" w:h="16838" w:code="9"/>

</xml_diff>